<commit_message>
Add edit test plan
</commit_message>
<xml_diff>
--- a/TestPlan/Test-Plan.docx
+++ b/TestPlan/Test-Plan.docx
@@ -2522,15 +2522,7 @@
           <w:sz w:val="24"/>
           <w:szCs w:val="24"/>
         </w:rPr>
-        <w:t>Decline connection requests</w:t>
-      </w:r>
-      <w:r>
-        <w:rPr>
-          <w:rFonts w:ascii="Arial" w:eastAsia="Arial" w:hAnsi="Arial" w:cs="Times New Roman"/>
-          <w:sz w:val="24"/>
-          <w:szCs w:val="24"/>
-        </w:rPr>
-        <w:t>;</w:t>
+        <w:t>Decline connection requests;</w:t>
       </w:r>
     </w:p>
     <w:p>
@@ -2553,15 +2545,7 @@
           <w:sz w:val="24"/>
           <w:szCs w:val="24"/>
         </w:rPr>
-        <w:t>Disconnect from other users</w:t>
-      </w:r>
-      <w:r>
-        <w:rPr>
-          <w:rFonts w:ascii="Arial" w:eastAsia="Arial" w:hAnsi="Arial" w:cs="Times New Roman"/>
-          <w:sz w:val="24"/>
-          <w:szCs w:val="24"/>
-        </w:rPr>
-        <w:t>;</w:t>
+        <w:t>Disconnect from other users;</w:t>
       </w:r>
     </w:p>
     <w:p>
@@ -2583,15 +2567,7 @@
           <w:sz w:val="24"/>
           <w:szCs w:val="24"/>
         </w:rPr>
-        <w:t>Disconnect from other users (No approval needed from the connected user)</w:t>
-      </w:r>
-      <w:r>
-        <w:rPr>
-          <w:rFonts w:ascii="Arial" w:eastAsia="Arial" w:hAnsi="Arial" w:cstheme="minorHAnsi"/>
-          <w:sz w:val="24"/>
-          <w:szCs w:val="24"/>
-        </w:rPr>
-        <w:t>;</w:t>
+        <w:t>Disconnect from other users (No approval needed from the connected user);</w:t>
       </w:r>
     </w:p>
     <w:p>
@@ -2788,15 +2764,7 @@
           <w:sz w:val="24"/>
           <w:szCs w:val="24"/>
         </w:rPr>
-        <w:t>Edit other users' comments</w:t>
-      </w:r>
-      <w:r>
-        <w:rPr>
-          <w:rFonts w:ascii="Arial" w:eastAsia="Arial" w:hAnsi="Arial" w:cs="Times New Roman"/>
-          <w:sz w:val="24"/>
-          <w:szCs w:val="24"/>
-        </w:rPr>
-        <w:t>;</w:t>
+        <w:t>Edit other users' comments;</w:t>
       </w:r>
     </w:p>
     <w:p>
@@ -5236,6 +5204,7 @@
     </w:p>
     <w:p>
       <w:pPr>
+        <w:jc w:val="center"/>
         <w:rPr>
           <w:rFonts w:cstheme="minorHAnsi"/>
           <w:b/>
@@ -6477,14 +6446,6 @@
     <w:p>
       <w:pPr>
         <w:rPr>
-          <w:rFonts w:ascii="Segoe UI" w:hAnsi="Segoe UI" w:cs="Segoe UI"/>
-          <w:shd w:val="clear" w:color="auto" w:fill="FFFFFF"/>
-        </w:rPr>
-      </w:pPr>
-    </w:p>
-    <w:p>
-      <w:pPr>
-        <w:rPr>
           <w:rFonts w:ascii="Arial" w:eastAsia="Arial" w:hAnsi="Arial" w:cstheme="minorHAnsi"/>
           <w:b/>
           <w:i/>
@@ -6497,6 +6458,16 @@
     <w:p>
       <w:pPr>
         <w:rPr>
+          <w:rFonts w:cstheme="minorHAnsi"/>
+          <w:b/>
+          <w:i/>
+          <w:sz w:val="24"/>
+          <w:szCs w:val="24"/>
+          <w:u w:val="single"/>
+        </w:rPr>
+      </w:pPr>
+      <w:r>
+        <w:rPr>
           <w:rFonts w:ascii="Arial" w:eastAsia="Arial" w:hAnsi="Arial" w:cstheme="minorHAnsi"/>
           <w:b/>
           <w:i/>
@@ -6504,28 +6475,7 @@
           <w:szCs w:val="24"/>
           <w:u w:val="single"/>
         </w:rPr>
-      </w:pPr>
-    </w:p>
-    <w:p>
-      <w:pPr>
-        <w:rPr>
-          <w:rFonts w:cstheme="minorHAnsi"/>
-          <w:b/>
-          <w:i/>
-          <w:sz w:val="24"/>
-          <w:szCs w:val="24"/>
-          <w:u w:val="single"/>
-        </w:rPr>
-      </w:pPr>
-      <w:r>
-        <w:rPr>
-          <w:rFonts w:ascii="Arial" w:eastAsia="Arial" w:hAnsi="Arial" w:cstheme="minorHAnsi"/>
-          <w:b/>
-          <w:i/>
-          <w:sz w:val="24"/>
-          <w:szCs w:val="24"/>
-          <w:u w:val="single"/>
-        </w:rPr>
+        <w:lastRenderedPageBreak/>
         <w:t>Set up:</w:t>
       </w:r>
     </w:p>
@@ -7590,6 +7540,18 @@
     <w:p>
       <w:pPr>
         <w:rPr>
+          <w:rFonts w:cstheme="minorHAnsi"/>
+          <w:b/>
+          <w:sz w:val="28"/>
+          <w:szCs w:val="28"/>
+          <w:u w:val="single"/>
+        </w:rPr>
+      </w:pPr>
+    </w:p>
+    <w:p>
+      <w:pPr>
+        <w:jc w:val="center"/>
+        <w:rPr>
           <w:rFonts w:ascii="Arial" w:eastAsia="Arial" w:hAnsi="Arial" w:cstheme="minorHAnsi"/>
           <w:b/>
           <w:sz w:val="24"/>
@@ -7762,6 +7724,15 @@
         </w:rPr>
         <w:t>GitHub</w:t>
       </w:r>
+    </w:p>
+    <w:p>
+      <w:pPr>
+        <w:pStyle w:val="a3"/>
+        <w:rPr>
+          <w:rFonts w:ascii="Segoe UI" w:hAnsi="Segoe UI" w:cs="Segoe UI"/>
+          <w:shd w:val="clear" w:color="auto" w:fill="FFFFFF"/>
+        </w:rPr>
+      </w:pPr>
     </w:p>
     <w:p>
       <w:pPr>
@@ -7980,6 +7951,29 @@
     </w:p>
     <w:p>
       <w:pPr>
+        <w:jc w:val="center"/>
+        <w:rPr>
+          <w:rFonts w:ascii="Arial" w:eastAsia="Arial" w:hAnsi="Arial" w:cstheme="minorHAnsi"/>
+          <w:b/>
+          <w:sz w:val="24"/>
+          <w:szCs w:val="36"/>
+          <w:u w:val="single"/>
+        </w:rPr>
+      </w:pPr>
+      <w:r>
+        <w:rPr>
+          <w:rFonts w:ascii="Arial" w:eastAsia="Arial" w:hAnsi="Arial" w:cstheme="minorHAnsi"/>
+          <w:b/>
+          <w:sz w:val="24"/>
+          <w:szCs w:val="36"/>
+          <w:u w:val="single"/>
+        </w:rPr>
+        <w:t>Project Timeline:</w:t>
+      </w:r>
+    </w:p>
+    <w:p>
+      <w:pPr>
+        <w:jc w:val="center"/>
         <w:rPr>
           <w:rFonts w:cstheme="minorHAnsi"/>
           <w:b/>
@@ -7988,16 +7982,6 @@
           <w:u w:val="single"/>
         </w:rPr>
       </w:pPr>
-      <w:r>
-        <w:rPr>
-          <w:rFonts w:ascii="Arial" w:eastAsia="Arial" w:hAnsi="Arial" w:cstheme="minorHAnsi"/>
-          <w:b/>
-          <w:sz w:val="24"/>
-          <w:szCs w:val="36"/>
-          <w:u w:val="single"/>
-        </w:rPr>
-        <w:t>Project Timeline:</w:t>
-      </w:r>
     </w:p>
     <w:p>
       <w:r>
@@ -8453,17 +8437,7 @@
                 <w:szCs w:val="22"/>
                 <w:shd w:val="clear" w:color="auto" w:fill="FFFFFF"/>
               </w:rPr>
-              <w:t>UI Tests</w:t>
-            </w:r>
-            <w:r>
-              <w:rPr>
-                <w:rFonts w:ascii="Segoe UI" w:hAnsi="Segoe UI" w:cs="Segoe UI"/>
-                <w:color w:val="auto"/>
-                <w:sz w:val="22"/>
-                <w:szCs w:val="22"/>
-                <w:shd w:val="clear" w:color="auto" w:fill="FFFFFF"/>
-              </w:rPr>
-              <w:t xml:space="preserve"> Automation</w:t>
+              <w:t>Re-Testing</w:t>
             </w:r>
           </w:p>
         </w:tc>
@@ -8490,7 +8464,17 @@
                 <w:szCs w:val="22"/>
                 <w:shd w:val="clear" w:color="auto" w:fill="FFFFFF"/>
               </w:rPr>
-              <w:t>02.10 – 10.10</w:t>
+              <w:t>02.10 – 05</w:t>
+            </w:r>
+            <w:r>
+              <w:rPr>
+                <w:rFonts w:ascii="Segoe UI" w:hAnsi="Segoe UI" w:cs="Segoe UI"/>
+                <w:color w:val="auto"/>
+                <w:sz w:val="22"/>
+                <w:szCs w:val="22"/>
+                <w:shd w:val="clear" w:color="auto" w:fill="FFFFFF"/>
+              </w:rPr>
+              <w:t>.10</w:t>
             </w:r>
           </w:p>
         </w:tc>
@@ -8519,7 +8503,7 @@
                 <w:szCs w:val="22"/>
                 <w:shd w:val="clear" w:color="auto" w:fill="FFFFFF"/>
               </w:rPr>
-              <w:t>Re-Testing</w:t>
+              <w:t>Test Report</w:t>
             </w:r>
           </w:p>
         </w:tc>
@@ -8546,7 +8530,7 @@
                 <w:szCs w:val="22"/>
                 <w:shd w:val="clear" w:color="auto" w:fill="FFFFFF"/>
               </w:rPr>
-              <w:t>11.10 – 13.10</w:t>
+              <w:t>06.10 – 08.10</w:t>
             </w:r>
           </w:p>
         </w:tc>
@@ -8575,7 +8559,7 @@
                 <w:szCs w:val="22"/>
                 <w:shd w:val="clear" w:color="auto" w:fill="FFFFFF"/>
               </w:rPr>
-              <w:t xml:space="preserve">Test Report </w:t>
+              <w:t>UI Tests Automation</w:t>
             </w:r>
           </w:p>
         </w:tc>
@@ -8602,7 +8586,37 @@
                 <w:szCs w:val="22"/>
                 <w:shd w:val="clear" w:color="auto" w:fill="FFFFFF"/>
               </w:rPr>
-              <w:t>14.10 – 16.10</w:t>
+              <w:t>09</w:t>
+            </w:r>
+            <w:r>
+              <w:rPr>
+                <w:rFonts w:ascii="Segoe UI" w:hAnsi="Segoe UI" w:cs="Segoe UI"/>
+                <w:color w:val="auto"/>
+                <w:sz w:val="22"/>
+                <w:szCs w:val="22"/>
+                <w:shd w:val="clear" w:color="auto" w:fill="FFFFFF"/>
+              </w:rPr>
+              <w:t xml:space="preserve">.10 – </w:t>
+            </w:r>
+            <w:r>
+              <w:rPr>
+                <w:rFonts w:ascii="Segoe UI" w:hAnsi="Segoe UI" w:cs="Segoe UI"/>
+                <w:color w:val="auto"/>
+                <w:sz w:val="22"/>
+                <w:szCs w:val="22"/>
+                <w:shd w:val="clear" w:color="auto" w:fill="FFFFFF"/>
+              </w:rPr>
+              <w:t>14</w:t>
+            </w:r>
+            <w:r>
+              <w:rPr>
+                <w:rFonts w:ascii="Segoe UI" w:hAnsi="Segoe UI" w:cs="Segoe UI"/>
+                <w:color w:val="auto"/>
+                <w:sz w:val="22"/>
+                <w:szCs w:val="22"/>
+                <w:shd w:val="clear" w:color="auto" w:fill="FFFFFF"/>
+              </w:rPr>
+              <w:t>.10</w:t>
             </w:r>
           </w:p>
         </w:tc>
@@ -8658,7 +8672,17 @@
                 <w:szCs w:val="22"/>
                 <w:shd w:val="clear" w:color="auto" w:fill="FFFFFF"/>
               </w:rPr>
-              <w:t>16.10 – 18.10</w:t>
+              <w:t>15</w:t>
+            </w:r>
+            <w:r>
+              <w:rPr>
+                <w:rFonts w:ascii="Segoe UI" w:hAnsi="Segoe UI" w:cs="Segoe UI"/>
+                <w:color w:val="auto"/>
+                <w:sz w:val="22"/>
+                <w:szCs w:val="22"/>
+                <w:shd w:val="clear" w:color="auto" w:fill="FFFFFF"/>
+              </w:rPr>
+              <w:t>.10 – 18.10</w:t>
             </w:r>
           </w:p>
         </w:tc>
@@ -8777,8 +8801,10 @@
         <w:t>Unexpected Complexities in Feature Testing: Encountering unanticipated challenges while testing specific features.</w:t>
       </w:r>
     </w:p>
-    <w:p/>
-    <w:p>
+    <w:p>
+      <w:pPr>
+        <w:pStyle w:val="a3"/>
+      </w:pPr>
       <w:bookmarkStart w:id="0" w:name="_GoBack"/>
       <w:bookmarkEnd w:id="0"/>
     </w:p>
@@ -12277,7 +12303,7 @@
 </file>
 
 <file path=customXml/itemProps1.xml><?xml version="1.0" encoding="utf-8"?>
-<ds:datastoreItem xmlns:ds="http://schemas.openxmlformats.org/officeDocument/2006/customXml" ds:itemID="{2EBB1F65-892E-4353-A151-77A3931030A8}">
+<ds:datastoreItem xmlns:ds="http://schemas.openxmlformats.org/officeDocument/2006/customXml" ds:itemID="{97B7DBB1-4530-45B7-851F-F61BB4706096}">
   <ds:schemaRefs>
     <ds:schemaRef ds:uri="http://schemas.openxmlformats.org/officeDocument/2006/bibliography"/>
   </ds:schemaRefs>

</xml_diff>